<commit_message>
Fixed orphaned bullet point
</commit_message>
<xml_diff>
--- a/ashrafkhamis-resume.docx
+++ b/ashrafkhamis-resume.docx
@@ -596,6 +596,9 @@
             <w:r>
               <w:t>Trained and evaluated computational models to normalize historical spelling variation</w:t>
             </w:r>
+            <w:r>
+              <w:br/>
+            </w:r>
           </w:p>
           <w:p>
             <w:pPr>
@@ -607,6 +610,7 @@
               <w:ind w:left="360"/>
             </w:pPr>
             <w:r>
+              <w:lastRenderedPageBreak/>
               <w:t>Presented ongoing research and interim results at international conferences and workshops</w:t>
             </w:r>
           </w:p>
@@ -621,7 +625,6 @@
               <w:ind w:left="360"/>
             </w:pPr>
             <w:r>
-              <w:lastRenderedPageBreak/>
               <w:t>Maintained wiki-based documentation for literature reviews and software applications</w:t>
             </w:r>
           </w:p>

</xml_diff>